<commit_message>
Subindo codigo base da rede neural e alterando detalhes na documentacao
</commit_message>
<xml_diff>
--- a/Projeto A3 para a UC de Inteligência Artificial.docx
+++ b/Projeto A3 para a UC de Inteligência Artificial.docx
@@ -261,62 +261,241 @@
     </w:p>
     <w:p>
       <w:pPr>
-        <w:pStyle w:val="NormalWeb"/>
-      </w:pPr>
-      <w:r>
+        <w:rPr>
+          <w:rFonts w:ascii="Times New Roman" w:eastAsia="Times New Roman" w:hAnsi="Times New Roman" w:cs="Times New Roman"/>
+          <w:kern w:val="0"/>
+          <w:sz w:val="24"/>
+          <w:szCs w:val="24"/>
+          <w:lang w:eastAsia="pt-BR"/>
+          <w14:ligatures w14:val="none"/>
+        </w:rPr>
+      </w:pPr>
+      <w:r>
+        <w:rPr>
+          <w:rFonts w:ascii="Times New Roman" w:eastAsia="Times New Roman" w:hAnsi="Times New Roman" w:cs="Times New Roman"/>
+          <w:kern w:val="0"/>
+          <w:sz w:val="24"/>
+          <w:szCs w:val="24"/>
+          <w:lang w:eastAsia="pt-BR"/>
+          <w14:ligatures w14:val="none"/>
+        </w:rPr>
         <w:t>As variáveis que precisarão ser transformadas são "</w:t>
       </w:r>
       <w:proofErr w:type="spellStart"/>
       <w:r>
+        <w:rPr>
+          <w:rFonts w:ascii="Times New Roman" w:eastAsia="Times New Roman" w:hAnsi="Times New Roman" w:cs="Times New Roman"/>
+          <w:kern w:val="0"/>
+          <w:sz w:val="24"/>
+          <w:szCs w:val="24"/>
+          <w:lang w:eastAsia="pt-BR"/>
+          <w14:ligatures w14:val="none"/>
+        </w:rPr>
         <w:t>carat</w:t>
       </w:r>
       <w:proofErr w:type="spellEnd"/>
       <w:r>
-        <w:t xml:space="preserve">" (quilates), devido às diferentes escalas de valores, exigindo padronização para garantir que todas tenham o mesmo peso ao serem inseridas na etapa de machine </w:t>
-      </w:r>
-      <w:proofErr w:type="spellStart"/>
-      <w:r>
+        <w:rPr>
+          <w:rFonts w:ascii="Times New Roman" w:eastAsia="Times New Roman" w:hAnsi="Times New Roman" w:cs="Times New Roman"/>
+          <w:kern w:val="0"/>
+          <w:sz w:val="24"/>
+          <w:szCs w:val="24"/>
+          <w:lang w:eastAsia="pt-BR"/>
+          <w14:ligatures w14:val="none"/>
+        </w:rPr>
+        <w:t xml:space="preserve">" (quilates), devido às diferentes escalas de valores, exigindo padronização para garantir que todas tenham o mesmo peso ao serem inseridas na etapa de </w:t>
+      </w:r>
+      <w:proofErr w:type="spellStart"/>
+      <w:r>
+        <w:rPr>
+          <w:rFonts w:ascii="Times New Roman" w:eastAsia="Times New Roman" w:hAnsi="Times New Roman" w:cs="Times New Roman"/>
+          <w:kern w:val="0"/>
+          <w:sz w:val="24"/>
+          <w:szCs w:val="24"/>
+          <w:lang w:eastAsia="pt-BR"/>
+          <w14:ligatures w14:val="none"/>
+        </w:rPr>
+        <w:t>machine</w:t>
+      </w:r>
+      <w:proofErr w:type="spellEnd"/>
+      <w:r>
+        <w:rPr>
+          <w:rFonts w:ascii="Times New Roman" w:eastAsia="Times New Roman" w:hAnsi="Times New Roman" w:cs="Times New Roman"/>
+          <w:kern w:val="0"/>
+          <w:sz w:val="24"/>
+          <w:szCs w:val="24"/>
+          <w:lang w:eastAsia="pt-BR"/>
+          <w14:ligatures w14:val="none"/>
+        </w:rPr>
+        <w:t xml:space="preserve"> </w:t>
+      </w:r>
+      <w:proofErr w:type="spellStart"/>
+      <w:r>
+        <w:rPr>
+          <w:rFonts w:ascii="Times New Roman" w:eastAsia="Times New Roman" w:hAnsi="Times New Roman" w:cs="Times New Roman"/>
+          <w:kern w:val="0"/>
+          <w:sz w:val="24"/>
+          <w:szCs w:val="24"/>
+          <w:lang w:eastAsia="pt-BR"/>
+          <w14:ligatures w14:val="none"/>
+        </w:rPr>
         <w:t>learning</w:t>
       </w:r>
       <w:proofErr w:type="spellEnd"/>
       <w:r>
-        <w:t>. Além disso, também devemos transformar a variável "</w:t>
-      </w:r>
-      <w:proofErr w:type="spellStart"/>
-      <w:r>
+        <w:rPr>
+          <w:rFonts w:ascii="Times New Roman" w:eastAsia="Times New Roman" w:hAnsi="Times New Roman" w:cs="Times New Roman"/>
+          <w:kern w:val="0"/>
+          <w:sz w:val="24"/>
+          <w:szCs w:val="24"/>
+          <w:lang w:eastAsia="pt-BR"/>
+          <w14:ligatures w14:val="none"/>
+        </w:rPr>
+        <w:t>. Além disso, também devemos transformar as variáveis "</w:t>
+      </w:r>
+      <w:proofErr w:type="spellStart"/>
+      <w:r>
+        <w:rPr>
+          <w:rFonts w:ascii="Times New Roman" w:eastAsia="Times New Roman" w:hAnsi="Times New Roman" w:cs="Times New Roman"/>
+          <w:kern w:val="0"/>
+          <w:sz w:val="24"/>
+          <w:szCs w:val="24"/>
+          <w:lang w:eastAsia="pt-BR"/>
+          <w14:ligatures w14:val="none"/>
+        </w:rPr>
         <w:t>cut</w:t>
       </w:r>
       <w:proofErr w:type="spellEnd"/>
       <w:r>
-        <w:t xml:space="preserve">", que representa a qualidade do corte. Para isso, é necessário aplicar a codificação adequada para garantir sua utilização nos algoritmos de machine </w:t>
-      </w:r>
-      <w:proofErr w:type="spellStart"/>
-      <w:r>
+        <w:rPr>
+          <w:rFonts w:ascii="Times New Roman" w:eastAsia="Times New Roman" w:hAnsi="Times New Roman" w:cs="Times New Roman"/>
+          <w:kern w:val="0"/>
+          <w:sz w:val="24"/>
+          <w:szCs w:val="24"/>
+          <w:lang w:eastAsia="pt-BR"/>
+          <w14:ligatures w14:val="none"/>
+        </w:rPr>
+        <w:t>", “color” e “</w:t>
+      </w:r>
+      <w:proofErr w:type="spellStart"/>
+      <w:r>
+        <w:rPr>
+          <w:rFonts w:ascii="Times New Roman" w:eastAsia="Times New Roman" w:hAnsi="Times New Roman" w:cs="Times New Roman"/>
+          <w:kern w:val="0"/>
+          <w:sz w:val="24"/>
+          <w:szCs w:val="24"/>
+          <w:lang w:eastAsia="pt-BR"/>
+          <w14:ligatures w14:val="none"/>
+        </w:rPr>
+        <w:t>clarity</w:t>
+      </w:r>
+      <w:proofErr w:type="spellEnd"/>
+      <w:r>
+        <w:rPr>
+          <w:rFonts w:ascii="Times New Roman" w:eastAsia="Times New Roman" w:hAnsi="Times New Roman" w:cs="Times New Roman"/>
+          <w:kern w:val="0"/>
+          <w:sz w:val="24"/>
+          <w:szCs w:val="24"/>
+          <w:lang w:eastAsia="pt-BR"/>
+          <w14:ligatures w14:val="none"/>
+        </w:rPr>
+        <w:t xml:space="preserve">”, por serem </w:t>
+      </w:r>
+      <w:proofErr w:type="spellStart"/>
+      <w:r>
+        <w:rPr>
+          <w:rFonts w:ascii="Times New Roman" w:eastAsia="Times New Roman" w:hAnsi="Times New Roman" w:cs="Times New Roman"/>
+          <w:kern w:val="0"/>
+          <w:sz w:val="24"/>
+          <w:szCs w:val="24"/>
+          <w:lang w:eastAsia="pt-BR"/>
+          <w14:ligatures w14:val="none"/>
+        </w:rPr>
+        <w:t>Strings</w:t>
+      </w:r>
+      <w:proofErr w:type="spellEnd"/>
+      <w:r>
+        <w:rPr>
+          <w:rFonts w:ascii="Times New Roman" w:eastAsia="Times New Roman" w:hAnsi="Times New Roman" w:cs="Times New Roman"/>
+          <w:kern w:val="0"/>
+          <w:sz w:val="24"/>
+          <w:szCs w:val="24"/>
+          <w:lang w:eastAsia="pt-BR"/>
+          <w14:ligatures w14:val="none"/>
+        </w:rPr>
+        <w:t xml:space="preserve">, considerando que a maioria dos algoritmos apenas aceita valores numéricos para as colunas. Para isso, é necessário aplicar a codificação adequada para garantir sua utilização nos algoritmos de </w:t>
+      </w:r>
+      <w:proofErr w:type="spellStart"/>
+      <w:r>
+        <w:rPr>
+          <w:rFonts w:ascii="Times New Roman" w:eastAsia="Times New Roman" w:hAnsi="Times New Roman" w:cs="Times New Roman"/>
+          <w:kern w:val="0"/>
+          <w:sz w:val="24"/>
+          <w:szCs w:val="24"/>
+          <w:lang w:eastAsia="pt-BR"/>
+          <w14:ligatures w14:val="none"/>
+        </w:rPr>
+        <w:t>machine</w:t>
+      </w:r>
+      <w:proofErr w:type="spellEnd"/>
+      <w:r>
+        <w:rPr>
+          <w:rFonts w:ascii="Times New Roman" w:eastAsia="Times New Roman" w:hAnsi="Times New Roman" w:cs="Times New Roman"/>
+          <w:kern w:val="0"/>
+          <w:sz w:val="24"/>
+          <w:szCs w:val="24"/>
+          <w:lang w:eastAsia="pt-BR"/>
+          <w14:ligatures w14:val="none"/>
+        </w:rPr>
+        <w:t xml:space="preserve"> </w:t>
+      </w:r>
+      <w:proofErr w:type="spellStart"/>
+      <w:r>
+        <w:rPr>
+          <w:rFonts w:ascii="Times New Roman" w:eastAsia="Times New Roman" w:hAnsi="Times New Roman" w:cs="Times New Roman"/>
+          <w:kern w:val="0"/>
+          <w:sz w:val="24"/>
+          <w:szCs w:val="24"/>
+          <w:lang w:eastAsia="pt-BR"/>
+          <w14:ligatures w14:val="none"/>
+        </w:rPr>
         <w:t>learning</w:t>
       </w:r>
       <w:proofErr w:type="spellEnd"/>
       <w:r>
+        <w:rPr>
+          <w:rFonts w:ascii="Times New Roman" w:eastAsia="Times New Roman" w:hAnsi="Times New Roman" w:cs="Times New Roman"/>
+          <w:kern w:val="0"/>
+          <w:sz w:val="24"/>
+          <w:szCs w:val="24"/>
+          <w:lang w:eastAsia="pt-BR"/>
+          <w14:ligatures w14:val="none"/>
+        </w:rPr>
         <w:t>. Nesse caso, nossa variável-alvo é o preço do diamante, que é o indicador principal para avaliar um diamante.</w:t>
       </w:r>
     </w:p>
     <w:p>
       <w:pPr>
-        <w:pStyle w:val="NormalWeb"/>
-      </w:pPr>
-      <w:r>
+        <w:rPr>
+          <w:rFonts w:ascii="Times New Roman" w:eastAsia="Times New Roman" w:hAnsi="Times New Roman" w:cs="Times New Roman"/>
+          <w:kern w:val="0"/>
+          <w:sz w:val="24"/>
+          <w:szCs w:val="24"/>
+          <w:lang w:eastAsia="pt-BR"/>
+          <w14:ligatures w14:val="none"/>
+        </w:rPr>
+      </w:pPr>
+      <w:r>
+        <w:rPr>
+          <w:rFonts w:ascii="Times New Roman" w:eastAsia="Times New Roman" w:hAnsi="Times New Roman" w:cs="Times New Roman"/>
+          <w:kern w:val="0"/>
+          <w:sz w:val="24"/>
+          <w:szCs w:val="24"/>
+          <w:lang w:eastAsia="pt-BR"/>
+          <w14:ligatures w14:val="none"/>
+        </w:rPr>
         <w:t>Escolhemos esta base de dados devido à sua importância econômica e comercial. Compreendendo os fatores que influenciam o preço do diamante nos segmentos da indústria, consumo e investimentos, podemos abordar a falta de especificações no comércio de diamantes, que não atende a uma ampla gama de público, incluindo a classe média e a classe média baixa. Os dados nos permitirão explorar essa curiosidade em relação a esse nicho de mercado.</w:t>
       </w:r>
-    </w:p>
-    <w:p>
-      <w:pPr>
-        <w:rPr>
-          <w:rFonts w:ascii="Noto Sans" w:hAnsi="Noto Sans"/>
-          <w:b/>
-          <w:bCs/>
-          <w:color w:val="000000" w:themeColor="text1"/>
-          <w:bdr w:val="none" w:sz="0" w:space="0" w:color="auto" w:frame="1"/>
-        </w:rPr>
-      </w:pPr>
     </w:p>
     <w:sectPr>
       <w:pgSz w:w="11906" w:h="16838"/>

</xml_diff>